<commit_message>
Actualización formato FGPR_320_06 - Lista de Interesados -Por Rol General en el Proyecto
Actualización del formato FGPR_320_06 - Lista de Interesados -Por Rol General en el Proyecto
</commit_message>
<xml_diff>
--- a/FGPR_320_06 - Lista de Interesados -Por Rol General en el Proyecto.docx
+++ b/FGPR_320_06 - Lista de Interesados -Por Rol General en el Proyecto.docx
@@ -789,7 +789,16 @@
                 <w:szCs w:val="18"/>
                 <w:lang w:val="es-EC"/>
               </w:rPr>
-              <w:t xml:space="preserve">C. </w:t>
+              <w:t>A</w:t>
+            </w:r>
+            <w:r>
+              <w:rPr>
+                <w:rFonts w:ascii="Tahoma" w:hAnsi="Tahoma" w:cs="Tahoma"/>
+                <w:sz w:val="18"/>
+                <w:szCs w:val="18"/>
+                <w:lang w:val="es-EC"/>
+              </w:rPr>
+              <w:t xml:space="preserve">. </w:t>
             </w:r>
             <w:r>
               <w:rPr>
@@ -901,7 +910,16 @@
                 <w:szCs w:val="18"/>
                 <w:lang w:val="es-EC"/>
               </w:rPr>
-              <w:t xml:space="preserve">C. </w:t>
+              <w:t>A</w:t>
+            </w:r>
+            <w:r>
+              <w:rPr>
+                <w:rFonts w:ascii="Tahoma" w:hAnsi="Tahoma" w:cs="Tahoma"/>
+                <w:sz w:val="18"/>
+                <w:szCs w:val="18"/>
+                <w:lang w:val="es-EC"/>
+              </w:rPr>
+              <w:t xml:space="preserve">. </w:t>
             </w:r>
             <w:r>
               <w:rPr>
@@ -1590,8 +1608,6 @@
               </w:rPr>
               <w:t>Participantes:</w:t>
             </w:r>
-            <w:bookmarkStart w:id="0" w:name="_GoBack"/>
-            <w:bookmarkEnd w:id="0"/>
           </w:p>
           <w:p>
             <w:pPr>
@@ -1651,13 +1667,16 @@
           <w:lang w:val="es-ES"/>
         </w:rPr>
       </w:pPr>
+      <w:bookmarkStart w:id="0" w:name="_GoBack"/>
+      <w:bookmarkEnd w:id="0"/>
     </w:p>
     <w:sectPr>
       <w:headerReference w:type="even" r:id="rId7"/>
       <w:headerReference w:type="default" r:id="rId8"/>
-      <w:footerReference w:type="default" r:id="rId9"/>
-      <w:headerReference w:type="first" r:id="rId10"/>
-      <w:footerReference w:type="first" r:id="rId11"/>
+      <w:footerReference w:type="even" r:id="rId9"/>
+      <w:footerReference w:type="default" r:id="rId10"/>
+      <w:headerReference w:type="first" r:id="rId11"/>
+      <w:footerReference w:type="first" r:id="rId12"/>
       <w:pgSz w:w="11909" w:h="16834" w:code="9"/>
       <w:pgMar w:top="1417" w:right="1701" w:bottom="1417" w:left="1701" w:header="709" w:footer="215" w:gutter="0"/>
       <w:cols w:space="720"/>
@@ -1694,6 +1713,16 @@
 </file>
 
 <file path=word/footer1.xml><?xml version="1.0" encoding="utf-8"?>
+<w:ftr xmlns:wpc="http://schemas.microsoft.com/office/word/2010/wordprocessingCanvas" xmlns:cx="http://schemas.microsoft.com/office/drawing/2014/chartex" xmlns:mc="http://schemas.openxmlformats.org/markup-compatibility/2006" xmlns:o="urn:schemas-microsoft-com:office:office" xmlns:r="http://schemas.openxmlformats.org/officeDocument/2006/relationships" xmlns:m="http://schemas.openxmlformats.org/officeDocument/2006/math" xmlns:v="urn:schemas-microsoft-com:vml" xmlns:wp14="http://schemas.microsoft.com/office/word/2010/wordprocessingDrawing" xmlns:wp="http://schemas.openxmlformats.org/drawingml/2006/wordprocessingDrawing" xmlns:w10="urn:schemas-microsoft-com:office:word" xmlns:w="http://schemas.openxmlformats.org/wordprocessingml/2006/main" xmlns:w14="http://schemas.microsoft.com/office/word/2010/wordml" xmlns:w15="http://schemas.microsoft.com/office/word/2012/wordml" xmlns:w16se="http://schemas.microsoft.com/office/word/2015/wordml/symex" xmlns:wpg="http://schemas.microsoft.com/office/word/2010/wordprocessingGroup" xmlns:wpi="http://schemas.microsoft.com/office/word/2010/wordprocessingInk" xmlns:wne="http://schemas.microsoft.com/office/word/2006/wordml" xmlns:wps="http://schemas.microsoft.com/office/word/2010/wordprocessingShape" mc:Ignorable="w14 w15 w16se wp14">
+  <w:p>
+    <w:pPr>
+      <w:pStyle w:val="Piedepgina"/>
+    </w:pPr>
+  </w:p>
+</w:ftr>
+</file>
+
+<file path=word/footer2.xml><?xml version="1.0" encoding="utf-8"?>
 <w:ftr xmlns:wpc="http://schemas.microsoft.com/office/word/2010/wordprocessingCanvas" xmlns:cx="http://schemas.microsoft.com/office/drawing/2014/chartex" xmlns:mc="http://schemas.openxmlformats.org/markup-compatibility/2006" xmlns:o="urn:schemas-microsoft-com:office:office" xmlns:r="http://schemas.openxmlformats.org/officeDocument/2006/relationships" xmlns:m="http://schemas.openxmlformats.org/officeDocument/2006/math" xmlns:v="urn:schemas-microsoft-com:vml" xmlns:wp14="http://schemas.microsoft.com/office/word/2010/wordprocessingDrawing" xmlns:wp="http://schemas.openxmlformats.org/drawingml/2006/wordprocessingDrawing" xmlns:w10="urn:schemas-microsoft-com:office:word" xmlns:w="http://schemas.openxmlformats.org/wordprocessingml/2006/main" xmlns:w14="http://schemas.microsoft.com/office/word/2010/wordml" xmlns:w15="http://schemas.microsoft.com/office/word/2012/wordml" xmlns:w16se="http://schemas.microsoft.com/office/word/2015/wordml/symex" xmlns:wpg="http://schemas.microsoft.com/office/word/2010/wordprocessingGroup" xmlns:wpi="http://schemas.microsoft.com/office/word/2010/wordprocessingInk" xmlns:wne="http://schemas.microsoft.com/office/word/2006/wordml" xmlns:wps="http://schemas.microsoft.com/office/word/2010/wordprocessingShape" mc:Ignorable="w14 w15 w16se wp14">
   <w:tbl>
     <w:tblPr>
@@ -1861,7 +1890,7 @@
 </w:ftr>
 </file>
 
-<file path=word/footer2.xml><?xml version="1.0" encoding="utf-8"?>
+<file path=word/footer3.xml><?xml version="1.0" encoding="utf-8"?>
 <w:ftr xmlns:wpc="http://schemas.microsoft.com/office/word/2010/wordprocessingCanvas" xmlns:cx="http://schemas.microsoft.com/office/drawing/2014/chartex" xmlns:mc="http://schemas.openxmlformats.org/markup-compatibility/2006" xmlns:o="urn:schemas-microsoft-com:office:office" xmlns:r="http://schemas.openxmlformats.org/officeDocument/2006/relationships" xmlns:m="http://schemas.openxmlformats.org/officeDocument/2006/math" xmlns:v="urn:schemas-microsoft-com:vml" xmlns:wp14="http://schemas.microsoft.com/office/word/2010/wordprocessingDrawing" xmlns:wp="http://schemas.openxmlformats.org/drawingml/2006/wordprocessingDrawing" xmlns:w10="urn:schemas-microsoft-com:office:word" xmlns:w="http://schemas.openxmlformats.org/wordprocessingml/2006/main" xmlns:w14="http://schemas.microsoft.com/office/word/2010/wordml" xmlns:w15="http://schemas.microsoft.com/office/word/2012/wordml" xmlns:w16se="http://schemas.microsoft.com/office/word/2015/wordml/symex" xmlns:wpg="http://schemas.microsoft.com/office/word/2010/wordprocessingGroup" xmlns:wpi="http://schemas.microsoft.com/office/word/2010/wordprocessingInk" xmlns:wne="http://schemas.microsoft.com/office/word/2006/wordml" xmlns:wps="http://schemas.microsoft.com/office/word/2010/wordprocessingShape" mc:Ignorable="w14 w15 w16se wp14">
   <w:tbl>
     <w:tblPr>
@@ -1881,7 +1910,7 @@
       </w:trPr>
       <w:tc>
         <w:tcPr>
-          <w:tcW w:w="13572" w:type="dxa"/>
+          <w:tcW w:w="8507" w:type="dxa"/>
           <w:shd w:val="clear" w:color="auto" w:fill="auto"/>
           <w:vAlign w:val="center"/>
         </w:tcPr>
@@ -1912,9 +1941,19 @@
                 <w:rFonts w:ascii="Verdana" w:hAnsi="Verdana"/>
                 <w:sz w:val="16"/>
                 <w:szCs w:val="16"/>
-                <w:lang w:val="es-ES"/>
-              </w:rPr>
-              <w:t>informes@dharma-consulting.com</w:t>
+                <w:lang w:val="es-EC"/>
+              </w:rPr>
+              <w:t>software_ti</w:t>
+            </w:r>
+            <w:r>
+              <w:rPr>
+                <w:rStyle w:val="Hipervnculo"/>
+                <w:rFonts w:ascii="Verdana" w:hAnsi="Verdana"/>
+                <w:sz w:val="16"/>
+                <w:szCs w:val="16"/>
+                <w:lang w:val="es-ES"/>
+              </w:rPr>
+              <w:t>@grupo11.com</w:t>
             </w:r>
           </w:hyperlink>
           <w:r>
@@ -1924,35 +1963,12 @@
               <w:szCs w:val="16"/>
               <w:lang w:val="es-ES"/>
             </w:rPr>
-            <w:t xml:space="preserve">     Página Web: </w:t>
+            <w:t xml:space="preserve">     </w:t>
           </w:r>
-          <w:hyperlink r:id="rId2" w:history="1">
-            <w:r>
-              <w:rPr>
-                <w:rStyle w:val="Hipervnculo"/>
-                <w:rFonts w:ascii="Verdana" w:hAnsi="Verdana"/>
-                <w:sz w:val="16"/>
-                <w:szCs w:val="16"/>
-                <w:lang w:val="es-ES"/>
-              </w:rPr>
-              <w:t>www.dharmacon.net</w:t>
-            </w:r>
-          </w:hyperlink>
         </w:p>
         <w:p>
           <w:pPr>
             <w:pStyle w:val="Piedepgina"/>
-            <w:jc w:val="center"/>
-            <w:rPr>
-              <w:rFonts w:ascii="Verdana" w:hAnsi="Verdana"/>
-              <w:lang w:val="es-ES"/>
-            </w:rPr>
-          </w:pPr>
-        </w:p>
-        <w:p>
-          <w:pPr>
-            <w:pStyle w:val="Piedepgina"/>
-            <w:jc w:val="center"/>
             <w:rPr>
               <w:rFonts w:ascii="Verdana" w:hAnsi="Verdana"/>
               <w:sz w:val="14"/>
@@ -1960,280 +1976,6 @@
               <w:lang w:val="es-ES"/>
             </w:rPr>
           </w:pPr>
-          <w:r>
-            <w:rPr>
-              <w:rFonts w:ascii="Verdana" w:hAnsi="Verdana"/>
-              <w:sz w:val="14"/>
-              <w:szCs w:val="14"/>
-              <w:lang w:val="es-ES"/>
-            </w:rPr>
-            <w:t xml:space="preserve">El logotipo PMI </w:t>
-          </w:r>
-          <w:proofErr w:type="spellStart"/>
-          <w:r>
-            <w:rPr>
-              <w:rFonts w:ascii="Verdana" w:hAnsi="Verdana"/>
-              <w:sz w:val="14"/>
-              <w:szCs w:val="14"/>
-              <w:lang w:val="es-ES"/>
-            </w:rPr>
-            <w:t>Registered</w:t>
-          </w:r>
-          <w:proofErr w:type="spellEnd"/>
-          <w:r>
-            <w:rPr>
-              <w:rFonts w:ascii="Verdana" w:hAnsi="Verdana"/>
-              <w:sz w:val="14"/>
-              <w:szCs w:val="14"/>
-              <w:lang w:val="es-ES"/>
-            </w:rPr>
-            <w:t xml:space="preserve"> </w:t>
-          </w:r>
-          <w:proofErr w:type="spellStart"/>
-          <w:r>
-            <w:rPr>
-              <w:rFonts w:ascii="Verdana" w:hAnsi="Verdana"/>
-              <w:sz w:val="14"/>
-              <w:szCs w:val="14"/>
-              <w:lang w:val="es-ES"/>
-            </w:rPr>
-            <w:t>Education</w:t>
-          </w:r>
-          <w:proofErr w:type="spellEnd"/>
-          <w:r>
-            <w:rPr>
-              <w:rFonts w:ascii="Verdana" w:hAnsi="Verdana"/>
-              <w:sz w:val="14"/>
-              <w:szCs w:val="14"/>
-              <w:lang w:val="es-ES"/>
-            </w:rPr>
-            <w:t xml:space="preserve"> </w:t>
-          </w:r>
-          <w:proofErr w:type="spellStart"/>
-          <w:r>
-            <w:rPr>
-              <w:rFonts w:ascii="Verdana" w:hAnsi="Verdana"/>
-              <w:sz w:val="14"/>
-              <w:szCs w:val="14"/>
-              <w:lang w:val="es-ES"/>
-            </w:rPr>
-            <w:t>Provider</w:t>
-          </w:r>
-          <w:proofErr w:type="spellEnd"/>
-          <w:r>
-            <w:rPr>
-              <w:rFonts w:ascii="Verdana" w:hAnsi="Verdana"/>
-              <w:sz w:val="14"/>
-              <w:szCs w:val="14"/>
-              <w:lang w:val="es-ES"/>
-            </w:rPr>
-            <w:t xml:space="preserve"> es una marca registrada del Project Management </w:t>
-          </w:r>
-          <w:proofErr w:type="spellStart"/>
-          <w:r>
-            <w:rPr>
-              <w:rFonts w:ascii="Verdana" w:hAnsi="Verdana"/>
-              <w:sz w:val="14"/>
-              <w:szCs w:val="14"/>
-              <w:lang w:val="es-ES"/>
-            </w:rPr>
-            <w:t>Institute</w:t>
-          </w:r>
-          <w:proofErr w:type="spellEnd"/>
-          <w:r>
-            <w:rPr>
-              <w:rFonts w:ascii="Verdana" w:hAnsi="Verdana"/>
-              <w:sz w:val="14"/>
-              <w:szCs w:val="14"/>
-              <w:lang w:val="es-ES"/>
-            </w:rPr>
-            <w:t>, Inc.</w:t>
-          </w:r>
-        </w:p>
-      </w:tc>
-    </w:tr>
-    <w:tr>
-      <w:trPr>
-        <w:jc w:val="center"/>
-      </w:trPr>
-      <w:tc>
-        <w:tcPr>
-          <w:tcW w:w="13572" w:type="dxa"/>
-          <w:shd w:val="clear" w:color="auto" w:fill="auto"/>
-          <w:vAlign w:val="center"/>
-        </w:tcPr>
-        <w:p>
-          <w:pPr>
-            <w:pStyle w:val="Piedepgina"/>
-            <w:jc w:val="center"/>
-            <w:rPr>
-              <w:rFonts w:ascii="Verdana" w:hAnsi="Verdana"/>
-              <w:sz w:val="14"/>
-              <w:lang w:val="es-ES"/>
-            </w:rPr>
-          </w:pPr>
-          <w:proofErr w:type="spellStart"/>
-          <w:r>
-            <w:rPr>
-              <w:rFonts w:ascii="Verdana" w:hAnsi="Verdana"/>
-              <w:sz w:val="14"/>
-              <w:lang w:val="es-ES"/>
-            </w:rPr>
-            <w:t>Dharma</w:t>
-          </w:r>
-          <w:proofErr w:type="spellEnd"/>
-          <w:r>
-            <w:rPr>
-              <w:rFonts w:ascii="Verdana" w:hAnsi="Verdana"/>
-              <w:sz w:val="14"/>
-              <w:lang w:val="es-ES"/>
-            </w:rPr>
-            <w:t xml:space="preserve"> </w:t>
-          </w:r>
-          <w:proofErr w:type="spellStart"/>
-          <w:r>
-            <w:rPr>
-              <w:rFonts w:ascii="Verdana" w:hAnsi="Verdana"/>
-              <w:sz w:val="14"/>
-              <w:lang w:val="es-ES"/>
-            </w:rPr>
-            <w:t>Consulting</w:t>
-          </w:r>
-          <w:proofErr w:type="spellEnd"/>
-          <w:r>
-            <w:rPr>
-              <w:rFonts w:ascii="Verdana" w:hAnsi="Verdana"/>
-              <w:sz w:val="14"/>
-              <w:lang w:val="es-ES"/>
-            </w:rPr>
-            <w:t xml:space="preserve"> como un </w:t>
-          </w:r>
-          <w:proofErr w:type="spellStart"/>
-          <w:r>
-            <w:rPr>
-              <w:rFonts w:ascii="Verdana" w:hAnsi="Verdana"/>
-              <w:sz w:val="14"/>
-              <w:lang w:val="es-ES"/>
-            </w:rPr>
-            <w:t>Registered</w:t>
-          </w:r>
-          <w:proofErr w:type="spellEnd"/>
-          <w:r>
-            <w:rPr>
-              <w:rFonts w:ascii="Verdana" w:hAnsi="Verdana"/>
-              <w:sz w:val="14"/>
-              <w:lang w:val="es-ES"/>
-            </w:rPr>
-            <w:t xml:space="preserve"> </w:t>
-          </w:r>
-          <w:proofErr w:type="spellStart"/>
-          <w:r>
-            <w:rPr>
-              <w:rFonts w:ascii="Verdana" w:hAnsi="Verdana"/>
-              <w:sz w:val="14"/>
-              <w:lang w:val="es-ES"/>
-            </w:rPr>
-            <w:t>Education</w:t>
-          </w:r>
-          <w:proofErr w:type="spellEnd"/>
-          <w:r>
-            <w:rPr>
-              <w:rFonts w:ascii="Verdana" w:hAnsi="Verdana"/>
-              <w:sz w:val="14"/>
-              <w:lang w:val="es-ES"/>
-            </w:rPr>
-            <w:t xml:space="preserve"> </w:t>
-          </w:r>
-          <w:proofErr w:type="spellStart"/>
-          <w:r>
-            <w:rPr>
-              <w:rFonts w:ascii="Verdana" w:hAnsi="Verdana"/>
-              <w:sz w:val="14"/>
-              <w:lang w:val="es-ES"/>
-            </w:rPr>
-            <w:t>Provider</w:t>
-          </w:r>
-          <w:proofErr w:type="spellEnd"/>
-          <w:r>
-            <w:rPr>
-              <w:rFonts w:ascii="Verdana" w:hAnsi="Verdana"/>
-              <w:sz w:val="14"/>
-              <w:lang w:val="es-ES"/>
-            </w:rPr>
-            <w:t xml:space="preserve"> (R.E.P.) ha sido revisada y aprobada por el Project Management </w:t>
-          </w:r>
-          <w:proofErr w:type="spellStart"/>
-          <w:r>
-            <w:rPr>
-              <w:rFonts w:ascii="Verdana" w:hAnsi="Verdana"/>
-              <w:sz w:val="14"/>
-              <w:lang w:val="es-ES"/>
-            </w:rPr>
-            <w:t>Institute</w:t>
-          </w:r>
-          <w:proofErr w:type="spellEnd"/>
-          <w:r>
-            <w:rPr>
-              <w:rFonts w:ascii="Verdana" w:hAnsi="Verdana"/>
-              <w:sz w:val="14"/>
-              <w:lang w:val="es-ES"/>
-            </w:rPr>
-            <w:t xml:space="preserve"> (PMI) para otorgar unidades de desarrollo profesional (</w:t>
-          </w:r>
-          <w:proofErr w:type="spellStart"/>
-          <w:r>
-            <w:rPr>
-              <w:rFonts w:ascii="Verdana" w:hAnsi="Verdana"/>
-              <w:sz w:val="14"/>
-              <w:lang w:val="es-ES"/>
-            </w:rPr>
-            <w:t>PDUs</w:t>
-          </w:r>
-          <w:proofErr w:type="spellEnd"/>
-          <w:r>
-            <w:rPr>
-              <w:rFonts w:ascii="Verdana" w:hAnsi="Verdana"/>
-              <w:sz w:val="14"/>
-              <w:lang w:val="es-ES"/>
-            </w:rPr>
-            <w:t xml:space="preserve">) por sus cursos. </w:t>
-          </w:r>
-          <w:proofErr w:type="spellStart"/>
-          <w:r>
-            <w:rPr>
-              <w:rFonts w:ascii="Verdana" w:hAnsi="Verdana"/>
-              <w:sz w:val="14"/>
-              <w:lang w:val="es-ES"/>
-            </w:rPr>
-            <w:t>Dharma</w:t>
-          </w:r>
-          <w:proofErr w:type="spellEnd"/>
-          <w:r>
-            <w:rPr>
-              <w:rFonts w:ascii="Verdana" w:hAnsi="Verdana"/>
-              <w:sz w:val="14"/>
-              <w:lang w:val="es-ES"/>
-            </w:rPr>
-            <w:t xml:space="preserve"> </w:t>
-          </w:r>
-          <w:proofErr w:type="spellStart"/>
-          <w:r>
-            <w:rPr>
-              <w:rFonts w:ascii="Verdana" w:hAnsi="Verdana"/>
-              <w:sz w:val="14"/>
-              <w:lang w:val="es-ES"/>
-            </w:rPr>
-            <w:t>Consulting</w:t>
-          </w:r>
-          <w:proofErr w:type="spellEnd"/>
-          <w:r>
-            <w:rPr>
-              <w:rFonts w:ascii="Verdana" w:hAnsi="Verdana"/>
-              <w:sz w:val="14"/>
-              <w:lang w:val="es-ES"/>
-            </w:rPr>
-            <w:t xml:space="preserve"> ha aceptado regirse por los criterios establecidos de aseguramiento de calidad del PMI</w:t>
-          </w:r>
         </w:p>
       </w:tc>
     </w:tr>
@@ -2284,37 +2026,6 @@
         <w:rStyle w:val="Nmerodepgina"/>
       </w:rPr>
     </w:pPr>
-    <w:r>
-      <w:rPr>
-        <w:noProof/>
-        <w:lang w:val="es-PE" w:eastAsia="es-PE"/>
-      </w:rPr>
-      <w:pict>
-        <v:shapetype id="_x0000_t75" coordsize="21600,21600" o:spt="75" o:preferrelative="t" path="m@4@5l@4@11@9@11@9@5xe" filled="f" stroked="f">
-          <v:stroke joinstyle="miter"/>
-          <v:formulas>
-            <v:f eqn="if lineDrawn pixelLineWidth 0"/>
-            <v:f eqn="sum @0 1 0"/>
-            <v:f eqn="sum 0 0 @1"/>
-            <v:f eqn="prod @2 1 2"/>
-            <v:f eqn="prod @3 21600 pixelWidth"/>
-            <v:f eqn="prod @3 21600 pixelHeight"/>
-            <v:f eqn="sum @0 0 1"/>
-            <v:f eqn="prod @6 1 2"/>
-            <v:f eqn="prod @7 21600 pixelWidth"/>
-            <v:f eqn="sum @8 21600 0"/>
-            <v:f eqn="prod @7 21600 pixelHeight"/>
-            <v:f eqn="sum @10 21600 0"/>
-          </v:formulas>
-          <v:path o:extrusionok="f" gradientshapeok="t" o:connecttype="rect"/>
-          <o:lock v:ext="edit" aspectratio="t"/>
-        </v:shapetype>
-        <v:shape id="WordPictureWatermark32995688" o:spid="_x0000_s2050" type="#_x0000_t75" style="position:absolute;margin-left:0;margin-top:0;width:453.55pt;height:79.4pt;z-index:-251657216;mso-position-horizontal:center;mso-position-horizontal-relative:margin;mso-position-vertical:center;mso-position-vertical-relative:margin" o:allowincell="f">
-          <v:imagedata r:id="rId1" o:title="Marca Agua" gain="19661f" blacklevel="22938f"/>
-          <w10:wrap anchorx="margin" anchory="margin"/>
-        </v:shape>
-      </w:pict>
-    </w:r>
     <w:r>
       <w:rPr>
         <w:rStyle w:val="Nmerodepgina"/>
@@ -2676,37 +2387,6 @@
     <w:pPr>
       <w:pStyle w:val="Encabezado"/>
     </w:pPr>
-    <w:r>
-      <w:rPr>
-        <w:noProof/>
-        <w:lang w:val="es-PE" w:eastAsia="es-PE"/>
-      </w:rPr>
-      <w:pict>
-        <v:shapetype id="_x0000_t75" coordsize="21600,21600" o:spt="75" o:preferrelative="t" path="m@4@5l@4@11@9@11@9@5xe" filled="f" stroked="f">
-          <v:stroke joinstyle="miter"/>
-          <v:formulas>
-            <v:f eqn="if lineDrawn pixelLineWidth 0"/>
-            <v:f eqn="sum @0 1 0"/>
-            <v:f eqn="sum 0 0 @1"/>
-            <v:f eqn="prod @2 1 2"/>
-            <v:f eqn="prod @3 21600 pixelWidth"/>
-            <v:f eqn="prod @3 21600 pixelHeight"/>
-            <v:f eqn="sum @0 0 1"/>
-            <v:f eqn="prod @6 1 2"/>
-            <v:f eqn="prod @7 21600 pixelWidth"/>
-            <v:f eqn="sum @8 21600 0"/>
-            <v:f eqn="prod @7 21600 pixelHeight"/>
-            <v:f eqn="sum @10 21600 0"/>
-          </v:formulas>
-          <v:path o:extrusionok="f" gradientshapeok="t" o:connecttype="rect"/>
-          <o:lock v:ext="edit" aspectratio="t"/>
-        </v:shapetype>
-        <v:shape id="WordPictureWatermark32995689" o:spid="_x0000_s2051" type="#_x0000_t75" style="position:absolute;margin-left:0;margin-top:0;width:453.55pt;height:79.4pt;z-index:-251656192;mso-position-horizontal:center;mso-position-horizontal-relative:margin;mso-position-vertical:center;mso-position-vertical-relative:margin" o:allowincell="f">
-          <v:imagedata r:id="rId5" o:title="Marca Agua" gain="19661f" blacklevel="22938f"/>
-          <w10:wrap anchorx="margin" anchory="margin"/>
-        </v:shape>
-      </w:pict>
-    </w:r>
   </w:p>
 </w:hdr>
 </file>
@@ -2752,60 +2432,6 @@
               <w:lang w:val="es-ES" w:eastAsia="en-US"/>
             </w:rPr>
           </w:pPr>
-          <w:r>
-            <w:rPr>
-              <w:noProof/>
-              <w:lang w:eastAsia="en-US"/>
-            </w:rPr>
-            <w:drawing>
-              <wp:inline distT="0" distB="0" distL="0" distR="0">
-                <wp:extent cx="1924050" cy="438150"/>
-                <wp:effectExtent l="0" t="0" r="0" b="0"/>
-                <wp:docPr id="15" name="Imagen 3" descr="CA 1"/>
-                <wp:cNvGraphicFramePr>
-                  <a:graphicFrameLocks xmlns:a="http://schemas.openxmlformats.org/drawingml/2006/main" noChangeAspect="1"/>
-                </wp:cNvGraphicFramePr>
-                <a:graphic xmlns:a="http://schemas.openxmlformats.org/drawingml/2006/main">
-                  <a:graphicData uri="http://schemas.openxmlformats.org/drawingml/2006/picture">
-                    <pic:pic xmlns:pic="http://schemas.openxmlformats.org/drawingml/2006/picture">
-                      <pic:nvPicPr>
-                        <pic:cNvPr id="0" name="Imagen 3" descr="CA 1"/>
-                        <pic:cNvPicPr>
-                          <a:picLocks noChangeAspect="1" noChangeArrowheads="1"/>
-                        </pic:cNvPicPr>
-                      </pic:nvPicPr>
-                      <pic:blipFill>
-                        <a:blip r:embed="rId1">
-                          <a:extLst>
-                            <a:ext uri="{28A0092B-C50C-407E-A947-70E740481C1C}">
-                              <a14:useLocalDpi xmlns:a14="http://schemas.microsoft.com/office/drawing/2010/main" val="0"/>
-                            </a:ext>
-                          </a:extLst>
-                        </a:blip>
-                        <a:srcRect/>
-                        <a:stretch>
-                          <a:fillRect/>
-                        </a:stretch>
-                      </pic:blipFill>
-                      <pic:spPr bwMode="auto">
-                        <a:xfrm>
-                          <a:off x="0" y="0"/>
-                          <a:ext cx="1924050" cy="438150"/>
-                        </a:xfrm>
-                        <a:prstGeom prst="rect">
-                          <a:avLst/>
-                        </a:prstGeom>
-                        <a:noFill/>
-                        <a:ln>
-                          <a:noFill/>
-                        </a:ln>
-                      </pic:spPr>
-                    </pic:pic>
-                  </a:graphicData>
-                </a:graphic>
-              </wp:inline>
-            </w:drawing>
-          </w:r>
         </w:p>
       </w:tc>
       <w:tc>
@@ -2841,60 +2467,6 @@
             <w:pStyle w:val="Encabezado"/>
             <w:jc w:val="center"/>
           </w:pPr>
-          <w:r>
-            <w:rPr>
-              <w:noProof/>
-              <w:lang w:eastAsia="en-US"/>
-            </w:rPr>
-            <w:drawing>
-              <wp:inline distT="0" distB="0" distL="0" distR="0">
-                <wp:extent cx="933450" cy="409575"/>
-                <wp:effectExtent l="0" t="0" r="0" b="9525"/>
-                <wp:docPr id="14" name="Imagen 2" descr="SCRUMstudy-Partner-Logo"/>
-                <wp:cNvGraphicFramePr>
-                  <a:graphicFrameLocks xmlns:a="http://schemas.openxmlformats.org/drawingml/2006/main" noChangeAspect="1"/>
-                </wp:cNvGraphicFramePr>
-                <a:graphic xmlns:a="http://schemas.openxmlformats.org/drawingml/2006/main">
-                  <a:graphicData uri="http://schemas.openxmlformats.org/drawingml/2006/picture">
-                    <pic:pic xmlns:pic="http://schemas.openxmlformats.org/drawingml/2006/picture">
-                      <pic:nvPicPr>
-                        <pic:cNvPr id="0" name="Imagen 2" descr="SCRUMstudy-Partner-Logo"/>
-                        <pic:cNvPicPr>
-                          <a:picLocks noChangeAspect="1" noChangeArrowheads="1"/>
-                        </pic:cNvPicPr>
-                      </pic:nvPicPr>
-                      <pic:blipFill>
-                        <a:blip r:embed="rId2">
-                          <a:extLst>
-                            <a:ext uri="{28A0092B-C50C-407E-A947-70E740481C1C}">
-                              <a14:useLocalDpi xmlns:a14="http://schemas.microsoft.com/office/drawing/2010/main" val="0"/>
-                            </a:ext>
-                          </a:extLst>
-                        </a:blip>
-                        <a:srcRect/>
-                        <a:stretch>
-                          <a:fillRect/>
-                        </a:stretch>
-                      </pic:blipFill>
-                      <pic:spPr bwMode="auto">
-                        <a:xfrm>
-                          <a:off x="0" y="0"/>
-                          <a:ext cx="933450" cy="409575"/>
-                        </a:xfrm>
-                        <a:prstGeom prst="rect">
-                          <a:avLst/>
-                        </a:prstGeom>
-                        <a:noFill/>
-                        <a:ln>
-                          <a:noFill/>
-                        </a:ln>
-                      </pic:spPr>
-                    </pic:pic>
-                  </a:graphicData>
-                </a:graphic>
-              </wp:inline>
-            </w:drawing>
-          </w:r>
         </w:p>
       </w:tc>
       <w:tc>
@@ -2913,60 +2485,6 @@
             <w:pStyle w:val="Encabezado"/>
             <w:jc w:val="right"/>
           </w:pPr>
-          <w:r>
-            <w:rPr>
-              <w:noProof/>
-              <w:lang w:eastAsia="en-US"/>
-            </w:rPr>
-            <w:drawing>
-              <wp:inline distT="0" distB="0" distL="0" distR="0">
-                <wp:extent cx="866775" cy="409575"/>
-                <wp:effectExtent l="0" t="0" r="9525" b="9525"/>
-                <wp:docPr id="13" name="Imagen 1" descr="REPsmall"/>
-                <wp:cNvGraphicFramePr>
-                  <a:graphicFrameLocks xmlns:a="http://schemas.openxmlformats.org/drawingml/2006/main" noChangeAspect="1"/>
-                </wp:cNvGraphicFramePr>
-                <a:graphic xmlns:a="http://schemas.openxmlformats.org/drawingml/2006/main">
-                  <a:graphicData uri="http://schemas.openxmlformats.org/drawingml/2006/picture">
-                    <pic:pic xmlns:pic="http://schemas.openxmlformats.org/drawingml/2006/picture">
-                      <pic:nvPicPr>
-                        <pic:cNvPr id="0" name="Imagen 1" descr="REPsmall"/>
-                        <pic:cNvPicPr>
-                          <a:picLocks noChangeAspect="1" noChangeArrowheads="1"/>
-                        </pic:cNvPicPr>
-                      </pic:nvPicPr>
-                      <pic:blipFill>
-                        <a:blip r:embed="rId3">
-                          <a:extLst>
-                            <a:ext uri="{28A0092B-C50C-407E-A947-70E740481C1C}">
-                              <a14:useLocalDpi xmlns:a14="http://schemas.microsoft.com/office/drawing/2010/main" val="0"/>
-                            </a:ext>
-                          </a:extLst>
-                        </a:blip>
-                        <a:srcRect/>
-                        <a:stretch>
-                          <a:fillRect/>
-                        </a:stretch>
-                      </pic:blipFill>
-                      <pic:spPr bwMode="auto">
-                        <a:xfrm>
-                          <a:off x="0" y="0"/>
-                          <a:ext cx="866775" cy="409575"/>
-                        </a:xfrm>
-                        <a:prstGeom prst="rect">
-                          <a:avLst/>
-                        </a:prstGeom>
-                        <a:noFill/>
-                        <a:ln>
-                          <a:noFill/>
-                        </a:ln>
-                      </pic:spPr>
-                    </pic:pic>
-                  </a:graphicData>
-                </a:graphic>
-              </wp:inline>
-            </w:drawing>
-          </w:r>
         </w:p>
       </w:tc>
     </w:tr>
@@ -3003,48 +2521,70 @@
               <w:szCs w:val="16"/>
               <w:lang w:val="es-PE"/>
             </w:rPr>
-            <w:t>FGPR320 - Versión 1.0</w:t>
+            <w:t>SOFTWAREGR11</w:t>
+          </w:r>
+          <w:r>
+            <w:rPr>
+              <w:rFonts w:ascii="Verdana" w:hAnsi="Verdana"/>
+              <w:sz w:val="16"/>
+              <w:szCs w:val="16"/>
+              <w:lang w:val="es-PE"/>
+            </w:rPr>
+            <w:t xml:space="preserve"> - Versión 1.0</w:t>
           </w:r>
         </w:p>
       </w:tc>
     </w:tr>
   </w:tbl>
-  <w:p>
-    <w:pPr>
-      <w:pStyle w:val="Encabezado"/>
-    </w:pPr>
-    <w:r>
-      <w:rPr>
-        <w:noProof/>
-        <w:lang w:val="es-PE" w:eastAsia="es-PE"/>
-      </w:rPr>
-      <w:pict>
-        <v:shapetype id="_x0000_t75" coordsize="21600,21600" o:spt="75" o:preferrelative="t" path="m@4@5l@4@11@9@11@9@5xe" filled="f" stroked="f">
-          <v:stroke joinstyle="miter"/>
-          <v:formulas>
-            <v:f eqn="if lineDrawn pixelLineWidth 0"/>
-            <v:f eqn="sum @0 1 0"/>
-            <v:f eqn="sum 0 0 @1"/>
-            <v:f eqn="prod @2 1 2"/>
-            <v:f eqn="prod @3 21600 pixelWidth"/>
-            <v:f eqn="prod @3 21600 pixelHeight"/>
-            <v:f eqn="sum @0 0 1"/>
-            <v:f eqn="prod @6 1 2"/>
-            <v:f eqn="prod @7 21600 pixelWidth"/>
-            <v:f eqn="sum @8 21600 0"/>
-            <v:f eqn="prod @7 21600 pixelHeight"/>
-            <v:f eqn="sum @10 21600 0"/>
-          </v:formulas>
-          <v:path o:extrusionok="f" gradientshapeok="t" o:connecttype="rect"/>
-          <o:lock v:ext="edit" aspectratio="t"/>
-        </v:shapetype>
-        <v:shape id="WordPictureWatermark32995687" o:spid="_x0000_s2049" type="#_x0000_t75" style="position:absolute;margin-left:0;margin-top:0;width:453.55pt;height:79.4pt;z-index:-251658240;mso-position-horizontal:center;mso-position-horizontal-relative:margin;mso-position-vertical:center;mso-position-vertical-relative:margin" o:allowincell="f">
-          <v:imagedata r:id="rId4" o:title="Marca Agua" gain="19661f" blacklevel="22938f"/>
-          <w10:wrap anchorx="margin" anchory="margin"/>
-        </v:shape>
-      </w:pict>
-    </w:r>
-  </w:p>
+  <w:sdt>
+    <w:sdtPr>
+      <w:id w:val="-1455712334"/>
+      <w:docPartObj>
+        <w:docPartGallery w:val="Watermarks"/>
+        <w:docPartUnique/>
+      </w:docPartObj>
+    </w:sdtPr>
+    <w:sdtContent>
+      <w:p>
+        <w:pPr>
+          <w:pStyle w:val="Encabezado"/>
+        </w:pPr>
+        <w:r>
+          <w:pict>
+            <v:shapetype id="_x0000_t136" coordsize="21600,21600" o:spt="136" adj="10800" path="m@7,l@8,m@5,21600l@6,21600e">
+              <v:formulas>
+                <v:f eqn="sum #0 0 10800"/>
+                <v:f eqn="prod #0 2 1"/>
+                <v:f eqn="sum 21600 0 @1"/>
+                <v:f eqn="sum 0 0 @2"/>
+                <v:f eqn="sum 21600 0 @3"/>
+                <v:f eqn="if @0 @3 0"/>
+                <v:f eqn="if @0 21600 @1"/>
+                <v:f eqn="if @0 0 @2"/>
+                <v:f eqn="if @0 @4 21600"/>
+                <v:f eqn="mid @5 @6"/>
+                <v:f eqn="mid @8 @5"/>
+                <v:f eqn="mid @7 @8"/>
+                <v:f eqn="mid @6 @7"/>
+                <v:f eqn="sum @6 0 @5"/>
+              </v:formulas>
+              <v:path textpathok="t" o:connecttype="custom" o:connectlocs="@9,0;@10,10800;@11,21600;@12,10800" o:connectangles="270,180,90,0"/>
+              <v:textpath on="t" fitshape="t"/>
+              <v:handles>
+                <v:h position="#0,bottomRight" xrange="6629,14971"/>
+              </v:handles>
+              <o:lock v:ext="edit" text="t" shapetype="t"/>
+            </v:shapetype>
+            <v:shape id="PowerPlusWaterMarkObject357732486" o:spid="_x0000_s2052" type="#_x0000_t136" style="position:absolute;margin-left:0;margin-top:0;width:494.9pt;height:164.95pt;rotation:315;z-index:-251657216;mso-position-horizontal:center;mso-position-horizontal-relative:margin;mso-position-vertical:center;mso-position-vertical-relative:margin" o:allowincell="f" fillcolor="silver" stroked="f">
+              <v:fill opacity=".5"/>
+              <v:textpath style="font-family:&quot;calibri&quot;;font-size:1pt" string="NO COPIAR"/>
+              <w10:wrap anchorx="margin" anchory="margin"/>
+            </v:shape>
+          </w:pict>
+        </w:r>
+      </w:p>
+    </w:sdtContent>
+  </w:sdt>
 </w:hdr>
 </file>
 

</xml_diff>